<commit_message>
postgre user y password desplazado a arjenix_config.ini
</commit_message>
<xml_diff>
--- a/manual_usuario.docx
+++ b/manual_usuario.docx
@@ -55,11 +55,99 @@
           <w:lang w:val="es-ES"/>
         </w:rPr>
       </w:pPr>
-      <w:r>
-        <w:rPr>
-          <w:lang w:val="es-ES"/>
-        </w:rPr>
-        <w:t>Arjenix funciona con la base de datos de PostgreSQL, versión 16 para ser precisos, por ende, al ejecutar el instalador de Arjenix, este verificará si ya está instalado, en caso de no estarlo, procederá a instalar Postgre y luego Arjenix</w:t>
+      <w:proofErr w:type="spellStart"/>
+      <w:r>
+        <w:rPr>
+          <w:lang w:val="es-ES"/>
+        </w:rPr>
+        <w:t>Arjenix</w:t>
+      </w:r>
+      <w:proofErr w:type="spellEnd"/>
+      <w:r>
+        <w:rPr>
+          <w:lang w:val="es-ES"/>
+        </w:rPr>
+        <w:t xml:space="preserve"> funciona con la base de datos de PostgreSQL, versión 16 para ser precisos, por ende, </w:t>
+      </w:r>
+      <w:r>
+        <w:rPr>
+          <w:lang w:val="es-ES"/>
+        </w:rPr>
+        <w:t xml:space="preserve">para que </w:t>
+      </w:r>
+      <w:proofErr w:type="spellStart"/>
+      <w:r>
+        <w:rPr>
+          <w:lang w:val="es-ES"/>
+        </w:rPr>
+        <w:t>Arjenix</w:t>
+      </w:r>
+      <w:proofErr w:type="spellEnd"/>
+      <w:r>
+        <w:rPr>
+          <w:lang w:val="es-ES"/>
+        </w:rPr>
+        <w:t xml:space="preserve"> funcione, primero debe instalar PostgreSQL 16.</w:t>
+      </w:r>
+    </w:p>
+    <w:p>
+      <w:pPr>
+        <w:pStyle w:val="Prrafodelista"/>
+        <w:rPr>
+          <w:lang w:val="es-ES"/>
+        </w:rPr>
+      </w:pPr>
+      <w:r>
+        <w:rPr>
+          <w:lang w:val="es-ES"/>
+        </w:rPr>
+        <w:t xml:space="preserve">En el archivo </w:t>
+      </w:r>
+      <w:proofErr w:type="spellStart"/>
+      <w:r>
+        <w:rPr>
+          <w:lang w:val="es-ES"/>
+        </w:rPr>
+        <w:t>bbdd</w:t>
+      </w:r>
+      <w:proofErr w:type="spellEnd"/>
+      <w:r>
+        <w:rPr>
+          <w:lang w:val="es-ES"/>
+        </w:rPr>
+        <w:t xml:space="preserve">/argenix_config.ini debe ingresar los datos de </w:t>
+      </w:r>
+      <w:proofErr w:type="spellStart"/>
+      <w:r>
+        <w:rPr>
+          <w:i/>
+          <w:iCs/>
+          <w:lang w:val="es-ES"/>
+        </w:rPr>
+        <w:t>user</w:t>
+      </w:r>
+      <w:proofErr w:type="spellEnd"/>
+      <w:r>
+        <w:rPr>
+          <w:lang w:val="es-ES"/>
+        </w:rPr>
+        <w:t xml:space="preserve"> y </w:t>
+      </w:r>
+      <w:proofErr w:type="spellStart"/>
+      <w:r>
+        <w:rPr>
+          <w:i/>
+          <w:iCs/>
+          <w:lang w:val="es-ES"/>
+        </w:rPr>
+        <w:t>password</w:t>
+      </w:r>
+      <w:proofErr w:type="spellEnd"/>
+      <w:r>
+        <w:rPr>
+          <w:lang w:val="es-ES"/>
+        </w:rPr>
+        <w:t xml:space="preserve"> de PostgreSQL con los cuales fue instalado.</w:t>
       </w:r>
     </w:p>
     <w:p>
@@ -99,7 +187,21 @@
         <w:rPr>
           <w:lang w:val="es-ES"/>
         </w:rPr>
-        <w:t>En la primera ejecución de Arjenix, este creará la base de datos y el usuario con rol “dueño”, por lo que procederá a pedir los datos del dueño.</w:t>
+        <w:t xml:space="preserve">En la primera ejecución de </w:t>
+      </w:r>
+      <w:proofErr w:type="spellStart"/>
+      <w:r>
+        <w:rPr>
+          <w:lang w:val="es-ES"/>
+        </w:rPr>
+        <w:t>Arjenix</w:t>
+      </w:r>
+      <w:proofErr w:type="spellEnd"/>
+      <w:r>
+        <w:rPr>
+          <w:lang w:val="es-ES"/>
+        </w:rPr>
+        <w:t>, este creará la base de datos y el usuario con rol “dueño”, por lo que procederá a pedir los datos del dueño.</w:t>
       </w:r>
     </w:p>
     <w:p>
@@ -459,6 +561,7 @@
         <w:rPr>
           <w:lang w:val="es-ES"/>
         </w:rPr>
+        <w:lastRenderedPageBreak/>
         <w:t>Crear usuario nuevo</w:t>
       </w:r>
     </w:p>
@@ -495,7 +598,6 @@
         <w:rPr>
           <w:lang w:val="es-ES"/>
         </w:rPr>
-        <w:lastRenderedPageBreak/>
         <w:t xml:space="preserve">Crear persona </w:t>
       </w:r>
     </w:p>
@@ -567,25 +669,47 @@
           <w:lang w:val="es-ES"/>
         </w:rPr>
       </w:pPr>
-      <w:r>
-        <w:rPr>
-          <w:lang w:val="es-ES"/>
-        </w:rPr>
-        <w:t xml:space="preserve">Arjenix maneja usuarios, pero a base de personas, es decir, que pueden existir personas sin usuarios, pero no pueden existir usuarios sin personas. </w:t>
-      </w:r>
-    </w:p>
-    <w:p>
-      <w:pPr>
-        <w:pStyle w:val="Prrafodelista"/>
-        <w:rPr>
-          <w:lang w:val="es-ES"/>
-        </w:rPr>
-      </w:pPr>
-      <w:r>
-        <w:rPr>
-          <w:lang w:val="es-ES"/>
-        </w:rPr>
-        <w:t>Cuando el dueño clickea a “crear nuevo usuario”, este verifica si hay personas sin usuarios disponibles, en caso de que todas las personas ya tengan usuarios, sugerirá crear una persona y automáticamente asignarle un usuario al finalizar la creación de la persona.</w:t>
+      <w:proofErr w:type="spellStart"/>
+      <w:r>
+        <w:rPr>
+          <w:lang w:val="es-ES"/>
+        </w:rPr>
+        <w:t>Arjenix</w:t>
+      </w:r>
+      <w:proofErr w:type="spellEnd"/>
+      <w:r>
+        <w:rPr>
+          <w:lang w:val="es-ES"/>
+        </w:rPr>
+        <w:t xml:space="preserve"> maneja usuarios, pero a base de personas, es decir, que pueden existir personas sin usuarios, pero no pueden existir usuarios sin personas. </w:t>
+      </w:r>
+    </w:p>
+    <w:p>
+      <w:pPr>
+        <w:pStyle w:val="Prrafodelista"/>
+        <w:rPr>
+          <w:lang w:val="es-ES"/>
+        </w:rPr>
+      </w:pPr>
+      <w:r>
+        <w:rPr>
+          <w:lang w:val="es-ES"/>
+        </w:rPr>
+        <w:t xml:space="preserve">Cuando el dueño </w:t>
+      </w:r>
+      <w:proofErr w:type="spellStart"/>
+      <w:r>
+        <w:rPr>
+          <w:lang w:val="es-ES"/>
+        </w:rPr>
+        <w:t>clickea</w:t>
+      </w:r>
+      <w:proofErr w:type="spellEnd"/>
+      <w:r>
+        <w:rPr>
+          <w:lang w:val="es-ES"/>
+        </w:rPr>
+        <w:t xml:space="preserve"> a “crear nuevo usuario”, este verifica si hay personas sin usuarios disponibles, en caso de que todas las personas ya tengan usuarios, sugerirá crear una persona y automáticamente asignarle un usuario al finalizar la creación de la persona.</w:t>
       </w:r>
     </w:p>
     <w:p>
@@ -625,7 +749,21 @@
         <w:rPr>
           <w:lang w:val="es-ES"/>
         </w:rPr>
-        <w:t xml:space="preserve">Para el ingreso al sistema Arjenix, con las credenciales (usuario y contraseña) el usuario debe estar </w:t>
+        <w:t xml:space="preserve">Para el ingreso al sistema </w:t>
+      </w:r>
+      <w:proofErr w:type="spellStart"/>
+      <w:r>
+        <w:rPr>
+          <w:lang w:val="es-ES"/>
+        </w:rPr>
+        <w:t>Arjenix</w:t>
+      </w:r>
+      <w:proofErr w:type="spellEnd"/>
+      <w:r>
+        <w:rPr>
+          <w:lang w:val="es-ES"/>
+        </w:rPr>
+        <w:t xml:space="preserve">, con las credenciales (usuario y contraseña) el usuario debe estar </w:t>
       </w:r>
       <w:r>
         <w:rPr>
@@ -689,11 +827,19 @@
           <w:lang w:val="es-ES"/>
         </w:rPr>
       </w:pPr>
-      <w:r>
-        <w:rPr>
-          <w:lang w:val="es-ES"/>
-        </w:rPr>
-        <w:t>Arjenix fue diseñado para que el registro de productos nuevos sea en dos pasos:</w:t>
+      <w:proofErr w:type="spellStart"/>
+      <w:r>
+        <w:rPr>
+          <w:lang w:val="es-ES"/>
+        </w:rPr>
+        <w:t>Arjenix</w:t>
+      </w:r>
+      <w:proofErr w:type="spellEnd"/>
+      <w:r>
+        <w:rPr>
+          <w:lang w:val="es-ES"/>
+        </w:rPr>
+        <w:t xml:space="preserve"> fue diseñado para que el registro de productos nuevos sea en dos pasos:</w:t>
       </w:r>
     </w:p>
     <w:p>
@@ -769,7 +915,21 @@
         <w:rPr>
           <w:lang w:val="es-ES"/>
         </w:rPr>
-        <w:t>Para una mejor gestión de productos, Arjenix fue diseñado para separar los productos por categoría.</w:t>
+        <w:t xml:space="preserve">Para una mejor gestión de productos, </w:t>
+      </w:r>
+      <w:proofErr w:type="spellStart"/>
+      <w:r>
+        <w:rPr>
+          <w:lang w:val="es-ES"/>
+        </w:rPr>
+        <w:t>Arjenix</w:t>
+      </w:r>
+      <w:proofErr w:type="spellEnd"/>
+      <w:r>
+        <w:rPr>
+          <w:lang w:val="es-ES"/>
+        </w:rPr>
+        <w:t xml:space="preserve"> fue diseñado para separar los productos por categoría.</w:t>
       </w:r>
     </w:p>
     <w:p>
@@ -823,7 +983,21 @@
         <w:rPr>
           <w:lang w:val="es-ES"/>
         </w:rPr>
-        <w:t>Al diseñar Arjenix, tres esquemas posibles fueron pensados:</w:t>
+        <w:t xml:space="preserve">Al diseñar </w:t>
+      </w:r>
+      <w:proofErr w:type="spellStart"/>
+      <w:r>
+        <w:rPr>
+          <w:lang w:val="es-ES"/>
+        </w:rPr>
+        <w:t>Arjenix</w:t>
+      </w:r>
+      <w:proofErr w:type="spellEnd"/>
+      <w:r>
+        <w:rPr>
+          <w:lang w:val="es-ES"/>
+        </w:rPr>
+        <w:t>, tres esquemas posibles fueron pensados:</w:t>
       </w:r>
     </w:p>
     <w:p>
@@ -859,6 +1033,7 @@
         <w:rPr>
           <w:lang w:val="es-ES"/>
         </w:rPr>
+        <w:lastRenderedPageBreak/>
         <w:t xml:space="preserve">Todos los productos </w:t>
       </w:r>
       <w:r>
@@ -883,7 +1058,6 @@
         <w:rPr>
           <w:lang w:val="es-ES"/>
         </w:rPr>
-        <w:lastRenderedPageBreak/>
         <w:t>Algunos productos tienen código de barra propio y otros no, por lo que al momento de aprobar el producto está la opción de ingresar un código de barra, pero no es obligatorio.</w:t>
       </w:r>
     </w:p>
@@ -898,7 +1072,21 @@
         <w:rPr>
           <w:lang w:val="es-ES"/>
         </w:rPr>
-        <w:t>En forma predeterminada, Arjenix viene con la configuración mixta, pero este se puede ajustar desde el panel del dueño en “Configuración de sistema”</w:t>
+        <w:t xml:space="preserve">En forma predeterminada, </w:t>
+      </w:r>
+      <w:proofErr w:type="spellStart"/>
+      <w:r>
+        <w:rPr>
+          <w:lang w:val="es-ES"/>
+        </w:rPr>
+        <w:t>Arjenix</w:t>
+      </w:r>
+      <w:proofErr w:type="spellEnd"/>
+      <w:r>
+        <w:rPr>
+          <w:lang w:val="es-ES"/>
+        </w:rPr>
+        <w:t xml:space="preserve"> viene con la configuración mixta, pero este se puede ajustar desde el panel del dueño en “Configuración de sistema”</w:t>
       </w:r>
     </w:p>
     <w:p>
@@ -920,25 +1108,49 @@
           <w:rStyle w:val="nfasis"/>
         </w:rPr>
       </w:pPr>
+      <w:proofErr w:type="spellStart"/>
       <w:r>
         <w:rPr>
           <w:rStyle w:val="nfasis"/>
         </w:rPr>
         <w:t>Escaner</w:t>
       </w:r>
-    </w:p>
-    <w:p>
-      <w:pPr>
-        <w:pStyle w:val="Prrafodelista"/>
-        <w:rPr>
-          <w:lang w:val="es-ES"/>
-        </w:rPr>
-      </w:pPr>
-      <w:r>
-        <w:rPr>
-          <w:lang w:val="es-ES"/>
-        </w:rPr>
-        <w:t>Arjenix fue programado para usar la cámara como escaner. Por lo que las funciones de escanear fallarán si no hay una cámara disponible.</w:t>
+      <w:proofErr w:type="spellEnd"/>
+    </w:p>
+    <w:p>
+      <w:pPr>
+        <w:pStyle w:val="Prrafodelista"/>
+        <w:rPr>
+          <w:lang w:val="es-ES"/>
+        </w:rPr>
+      </w:pPr>
+      <w:proofErr w:type="spellStart"/>
+      <w:r>
+        <w:rPr>
+          <w:lang w:val="es-ES"/>
+        </w:rPr>
+        <w:t>Arjenix</w:t>
+      </w:r>
+      <w:proofErr w:type="spellEnd"/>
+      <w:r>
+        <w:rPr>
+          <w:lang w:val="es-ES"/>
+        </w:rPr>
+        <w:t xml:space="preserve"> fue programado para usar la cámara como </w:t>
+      </w:r>
+      <w:proofErr w:type="spellStart"/>
+      <w:r>
+        <w:rPr>
+          <w:lang w:val="es-ES"/>
+        </w:rPr>
+        <w:t>escaner</w:t>
+      </w:r>
+      <w:proofErr w:type="spellEnd"/>
+      <w:r>
+        <w:rPr>
+          <w:lang w:val="es-ES"/>
+        </w:rPr>
+        <w:t>. Por lo que las funciones de escanear fallarán si no hay una cámara disponible.</w:t>
       </w:r>
     </w:p>
     <w:p>

</xml_diff>